<commit_message>
Architektur angepasst. Morgen noch nachschag Spftwarearchitektur.
</commit_message>
<xml_diff>
--- a/Dokumente/Anwendungsarchitektur.docx
+++ b/Dokumente/Anwendungsarchitektur.docx
@@ -28,7 +28,24 @@
       </w:r>
       <w:proofErr w:type="spellEnd"/>
       <w:r>
-        <w:t xml:space="preserve"> des Projektteams zu überwiegenden teilen im Bereich der Java-Entwicklung liegt. Außerdem sollte das Framework maximale Unterstützung bei der Umsetzung der anfallenden Tätigkeiten bieten.</w:t>
+        <w:t xml:space="preserve"> des Projektteams zu überwiegenden teilen im Bereich der Java-Entwicklung liegt. Außerdem sollte das Framework maximale </w:t>
+      </w:r>
+      <w:proofErr w:type="gramStart"/>
+      <w:r>
+        <w:t xml:space="preserve">Unterstützung </w:t>
+      </w:r>
+      <w:r>
+        <w:t xml:space="preserve"> bieten</w:t>
+      </w:r>
+      <w:proofErr w:type="gramEnd"/>
+      <w:r>
+        <w:t xml:space="preserve"> eine solche Webanwendung in einem kurzem Zeitraum zu</w:t>
+      </w:r>
+      <w:r>
+        <w:t xml:space="preserve"> realisieren</w:t>
+      </w:r>
+      <w:r>
+        <w:t>.</w:t>
       </w:r>
     </w:p>
     <w:p>
@@ -45,6 +62,12 @@
       </w:r>
     </w:p>
     <w:p>
+      <w:pPr>
+        <w:pStyle w:val="berschrift2"/>
+      </w:pPr>
+      <w:r>
+        <w:t xml:space="preserve">Kurzbeschreibung: </w:t>
+      </w:r>
       <w:r>
         <w:t xml:space="preserve">Spring </w:t>
       </w:r>
@@ -53,6 +76,16 @@
         <w:t>Roo</w:t>
       </w:r>
       <w:proofErr w:type="spellEnd"/>
+    </w:p>
+    <w:p>
+      <w:r>
+        <w:t xml:space="preserve">Spring </w:t>
+      </w:r>
+      <w:proofErr w:type="spellStart"/>
+      <w:r>
+        <w:t>Roo</w:t>
+      </w:r>
+      <w:proofErr w:type="spellEnd"/>
       <w:r>
         <w:t xml:space="preserve"> ist eine Erweiterung des Spring Frameworks und konzentriert sich auf das unterstützen von „rapid-</w:t>
       </w:r>
@@ -152,13 +185,181 @@
       <w:r>
         <w:t xml:space="preserve"> für Python. </w:t>
       </w:r>
+      <w:r>
+        <w:t xml:space="preserve">Spring </w:t>
+      </w:r>
       <w:proofErr w:type="spellStart"/>
       <w:r>
         <w:t>Roo</w:t>
       </w:r>
       <w:proofErr w:type="spellEnd"/>
       <w:r>
-        <w:t xml:space="preserve"> unterstützt den Entwicklungsprozess durch das bereitstellen folgender Funktionalitäten</w:t>
+        <w:t xml:space="preserve"> stellt keine gesonderte Laufzeitumgebung bereit, sondern </w:t>
+      </w:r>
+      <w:r>
+        <w:t xml:space="preserve">unterstützt </w:t>
+      </w:r>
+      <w:r>
+        <w:t xml:space="preserve">bei der Generierung von </w:t>
+      </w:r>
+      <w:proofErr w:type="spellStart"/>
+      <w:r>
+        <w:t>Sourcen</w:t>
+      </w:r>
+      <w:proofErr w:type="spellEnd"/>
+      <w:r>
+        <w:t xml:space="preserve">, aber auch der Klassen zum </w:t>
+      </w:r>
+      <w:proofErr w:type="spellStart"/>
+      <w:r>
+        <w:t>Compile</w:t>
+      </w:r>
+      <w:proofErr w:type="spellEnd"/>
+      <w:r>
+        <w:t>-Zeitpunkt.</w:t>
+      </w:r>
+      <w:r>
+        <w:t xml:space="preserve"> Über eine </w:t>
+      </w:r>
+      <w:proofErr w:type="spellStart"/>
+      <w:r>
+        <w:t>Eclipse</w:t>
+      </w:r>
+      <w:proofErr w:type="spellEnd"/>
+      <w:r>
+        <w:t xml:space="preserve"> Umgebung mit </w:t>
+      </w:r>
+      <w:proofErr w:type="spellStart"/>
+      <w:r>
+        <w:t>Roo-Addons</w:t>
+      </w:r>
+      <w:proofErr w:type="spellEnd"/>
+      <w:r>
+        <w:t xml:space="preserve"> oder eine laufende </w:t>
+      </w:r>
+      <w:proofErr w:type="spellStart"/>
+      <w:r>
+        <w:t>Roo</w:t>
+      </w:r>
+      <w:proofErr w:type="spellEnd"/>
+      <w:r>
+        <w:t xml:space="preserve">-Shell kann Source-Code editiert werden. </w:t>
+      </w:r>
+      <w:proofErr w:type="spellStart"/>
+      <w:r>
+        <w:t>Roo</w:t>
+      </w:r>
+      <w:proofErr w:type="spellEnd"/>
+      <w:r>
+        <w:t xml:space="preserve"> beobachtet die Projekt-Dateien und modifiziert diese automatisch abhängig von den Aktionen des Entwicklers. Zur Identifikation </w:t>
+      </w:r>
+      <w:r>
+        <w:t>der von</w:t>
+      </w:r>
+      <w:r>
+        <w:t xml:space="preserve"> </w:t>
+      </w:r>
+      <w:proofErr w:type="spellStart"/>
+      <w:r>
+        <w:t>Roo</w:t>
+      </w:r>
+      <w:proofErr w:type="spellEnd"/>
+      <w:r>
+        <w:t xml:space="preserve"> „überwachten“ Dateien werden @</w:t>
+      </w:r>
+      <w:proofErr w:type="spellStart"/>
+      <w:r>
+        <w:t>Roo-Annotations</w:t>
+      </w:r>
+      <w:proofErr w:type="spellEnd"/>
+      <w:r>
+        <w:t xml:space="preserve"> genutzt.</w:t>
+      </w:r>
+      <w:r>
+        <w:t xml:space="preserve"> Diese Annotationen werden vor dem Kompilieren aus dem Quelltext entfernt (Source Retention </w:t>
+      </w:r>
+      <w:proofErr w:type="spellStart"/>
+      <w:r>
+        <w:t>Policy</w:t>
+      </w:r>
+      <w:proofErr w:type="spellEnd"/>
+      <w:r>
+        <w:t>). Entsprechend steht sie zur Laufzeit eines Programms nicht zur Verfügung.</w:t>
+      </w:r>
+    </w:p>
+    <w:p>
+      <w:pPr>
+        <w:keepNext/>
+        <w:ind w:left="360"/>
+      </w:pPr>
+      <w:r>
+        <w:rPr>
+          <w:noProof/>
+          <w:lang w:eastAsia="de-DE"/>
+        </w:rPr>
+        <w:drawing>
+          <wp:inline distT="0" distB="0" distL="0" distR="0">
+            <wp:extent cx="5172075" cy="3403845"/>
+            <wp:effectExtent l="19050" t="0" r="0" b="0"/>
+            <wp:docPr id="2" name="Bild 1"/>
+            <wp:cNvGraphicFramePr>
+              <a:graphicFrameLocks xmlns:a="http://schemas.openxmlformats.org/drawingml/2006/main" noChangeAspect="1"/>
+            </wp:cNvGraphicFramePr>
+            <a:graphic xmlns:a="http://schemas.openxmlformats.org/drawingml/2006/main">
+              <a:graphicData uri="http://schemas.openxmlformats.org/drawingml/2006/picture">
+                <pic:pic xmlns:pic="http://schemas.openxmlformats.org/drawingml/2006/picture">
+                  <pic:nvPicPr>
+                    <pic:cNvPr id="0" name="Picture 1"/>
+                    <pic:cNvPicPr>
+                      <a:picLocks noChangeAspect="1" noChangeArrowheads="1"/>
+                    </pic:cNvPicPr>
+                  </pic:nvPicPr>
+                  <pic:blipFill>
+                    <a:blip r:embed="rId8" cstate="print"/>
+                    <a:srcRect/>
+                    <a:stretch>
+                      <a:fillRect/>
+                    </a:stretch>
+                  </pic:blipFill>
+                  <pic:spPr bwMode="auto">
+                    <a:xfrm>
+                      <a:off x="0" y="0"/>
+                      <a:ext cx="5172474" cy="3404108"/>
+                    </a:xfrm>
+                    <a:prstGeom prst="rect">
+                      <a:avLst/>
+                    </a:prstGeom>
+                    <a:noFill/>
+                    <a:ln w="9525">
+                      <a:noFill/>
+                      <a:miter lim="800000"/>
+                      <a:headEnd/>
+                      <a:tailEnd/>
+                    </a:ln>
+                  </pic:spPr>
+                </pic:pic>
+              </a:graphicData>
+            </a:graphic>
+          </wp:inline>
+        </w:drawing>
+      </w:r>
+    </w:p>
+    <w:p/>
+    <w:p/>
+    <w:p>
+      <w:r>
+        <w:t xml:space="preserve">Die daraus resultierenden Applikationen nutzen </w:t>
+      </w:r>
+      <w:r>
+        <w:t xml:space="preserve">im </w:t>
+      </w:r>
+      <w:proofErr w:type="gramStart"/>
+      <w:r>
+        <w:t>allgemeinen</w:t>
+      </w:r>
+      <w:proofErr w:type="gramEnd"/>
+      <w:r>
+        <w:t>:</w:t>
       </w:r>
     </w:p>
     <w:p>
@@ -190,7 +391,7 @@
         </w:numPr>
       </w:pPr>
       <w:r>
-        <w:t>Spring Framework und Transaktionsmanagement</w:t>
+        <w:t>das Spring Framework und Transaktionsmanagement</w:t>
       </w:r>
     </w:p>
     <w:p>
@@ -201,9 +402,6 @@
           <w:numId w:val="1"/>
         </w:numPr>
       </w:pPr>
-      <w:r>
-        <w:t xml:space="preserve">Unterstützung von </w:t>
-      </w:r>
       <w:proofErr w:type="spellStart"/>
       <w:r>
         <w:t>Aspektorientierung</w:t>
@@ -229,17 +427,19 @@
           <w:numId w:val="1"/>
         </w:numPr>
       </w:pPr>
-      <w:r>
-        <w:t xml:space="preserve">Automatische </w:t>
-      </w:r>
-      <w:proofErr w:type="spellStart"/>
-      <w:r>
-        <w:t>JUnit</w:t>
-      </w:r>
-      <w:proofErr w:type="spellEnd"/>
-      <w:r>
-        <w:t>-Tests</w:t>
-      </w:r>
+      <w:proofErr w:type="spellStart"/>
+      <w:r>
+        <w:t>Build</w:t>
+      </w:r>
+      <w:proofErr w:type="spellEnd"/>
+      <w:r>
+        <w:t xml:space="preserve">-Konfiguration durch </w:t>
+      </w:r>
+      <w:proofErr w:type="spellStart"/>
+      <w:r>
+        <w:t>Maven</w:t>
+      </w:r>
+      <w:proofErr w:type="spellEnd"/>
     </w:p>
     <w:p>
       <w:pPr>
@@ -249,54 +449,55 @@
           <w:numId w:val="1"/>
         </w:numPr>
       </w:pPr>
-      <w:proofErr w:type="spellStart"/>
-      <w:r>
-        <w:t>Build</w:t>
-      </w:r>
-      <w:proofErr w:type="spellEnd"/>
-      <w:r>
-        <w:t xml:space="preserve">-Konfiguration durch </w:t>
-      </w:r>
-      <w:proofErr w:type="spellStart"/>
-      <w:r>
-        <w:t>Maven</w:t>
-      </w:r>
-      <w:proofErr w:type="spellEnd"/>
-    </w:p>
-    <w:p>
-      <w:pPr>
-        <w:pStyle w:val="Listenabsatz"/>
-        <w:numPr>
-          <w:ilvl w:val="0"/>
-          <w:numId w:val="1"/>
-        </w:numPr>
-      </w:pPr>
       <w:proofErr w:type="gramStart"/>
       <w:r>
-        <w:t>und</w:t>
+        <w:t>ein</w:t>
       </w:r>
       <w:proofErr w:type="gramEnd"/>
       <w:r>
-        <w:t xml:space="preserve"> ein MVC basiertes Frontend, welches JSPs als Views verwendet.</w:t>
-      </w:r>
-    </w:p>
-    <w:p/>
+        <w:t xml:space="preserve"> MVC basiertes Frontend (Spring MVC), welches JSPs als Views verwendet.</w:t>
+      </w:r>
+    </w:p>
+    <w:p>
+      <w:r>
+        <w:t xml:space="preserve">Mehr Informationen zu Spring </w:t>
+      </w:r>
+      <w:proofErr w:type="spellStart"/>
+      <w:r>
+        <w:t>Roo</w:t>
+      </w:r>
+      <w:proofErr w:type="spellEnd"/>
+      <w:r>
+        <w:t xml:space="preserve"> unter: </w:t>
+      </w:r>
+      <w:r>
+        <w:t>http://www.springsource.org/spring-roo</w:t>
+      </w:r>
+    </w:p>
     <w:p>
       <w:pPr>
         <w:pStyle w:val="berschrift3"/>
       </w:pPr>
       <w:r>
-        <w:t>Hardwaresicht</w:t>
-      </w:r>
-    </w:p>
-    <w:p/>
+        <w:t>Hardware</w:t>
+      </w:r>
+      <w:r>
+        <w:t>-Architektur</w:t>
+      </w:r>
+    </w:p>
     <w:p>
       <w:r>
         <w:t xml:space="preserve">Das Zielsystem besteht aus einer Client-Serverarchitektur die vorwiegend über den Browser der Endnutzer aufgerufen wird. Die Hardware besteht auf der Server-Seite aus folgenden </w:t>
       </w:r>
       <w:proofErr w:type="spellStart"/>
       <w:r>
-        <w:t>Komponten</w:t>
+        <w:t>Kompon</w:t>
+      </w:r>
+      <w:r>
+        <w:t>em</w:t>
+      </w:r>
+      <w:r>
+        <w:t>ten</w:t>
       </w:r>
       <w:proofErr w:type="spellEnd"/>
       <w:r>
@@ -327,34 +528,260 @@
         <w:t>Eine relationales-Datenbanksystem</w:t>
       </w:r>
     </w:p>
-    <w:p/>
-    <w:p>
-      <w:pPr>
-        <w:pStyle w:val="berschrift3"/>
-      </w:pPr>
-      <w:r>
-        <w:t>Logische Sicht</w:t>
-      </w:r>
-    </w:p>
-    <w:p/>
-    <w:p>
-      <w:r>
-        <w:t xml:space="preserve">Die Anwendungslogik orientiert sich am Model-View-Controller-Pattern. Die Entitäten werden in der </w:t>
-      </w:r>
-      <w:r>
-        <w:t xml:space="preserve">Anwendung durch den Model-Layer wiedergegeben. </w:t>
+    <w:p>
+      <w:r>
+        <w:t xml:space="preserve">Ein separater Webserver (Apache Webserver) wie er häufig in </w:t>
+      </w:r>
+      <w:proofErr w:type="spellStart"/>
+      <w:r>
+        <w:t>Produktzonsszenarien</w:t>
+      </w:r>
+      <w:proofErr w:type="spellEnd"/>
+      <w:r>
+        <w:t xml:space="preserve"> vor dem </w:t>
+      </w:r>
+      <w:proofErr w:type="spellStart"/>
+      <w:r>
+        <w:t>Tomcat</w:t>
+      </w:r>
+      <w:proofErr w:type="spellEnd"/>
+      <w:r>
+        <w:t xml:space="preserve"> verwendet wird, wird für dieses Projekt nicht </w:t>
+      </w:r>
+      <w:r>
+        <w:t>betrachtet/</w:t>
+      </w:r>
+      <w:r>
+        <w:t>verwendet.</w:t>
+      </w:r>
+      <w:r>
+        <w:rPr>
+          <w:noProof/>
+          <w:lang w:eastAsia="de-DE"/>
+        </w:rPr>
+        <w:drawing>
+          <wp:inline distT="0" distB="0" distL="0" distR="0">
+            <wp:extent cx="5760720" cy="4155141"/>
+            <wp:effectExtent l="19050" t="0" r="0" b="0"/>
+            <wp:docPr id="7" name="Bild 7"/>
+            <wp:cNvGraphicFramePr>
+              <a:graphicFrameLocks xmlns:a="http://schemas.openxmlformats.org/drawingml/2006/main" noChangeAspect="1"/>
+            </wp:cNvGraphicFramePr>
+            <a:graphic xmlns:a="http://schemas.openxmlformats.org/drawingml/2006/main">
+              <a:graphicData uri="http://schemas.openxmlformats.org/drawingml/2006/picture">
+                <pic:pic xmlns:pic="http://schemas.openxmlformats.org/drawingml/2006/picture">
+                  <pic:nvPicPr>
+                    <pic:cNvPr id="0" name="Picture 7"/>
+                    <pic:cNvPicPr>
+                      <a:picLocks noChangeAspect="1" noChangeArrowheads="1"/>
+                    </pic:cNvPicPr>
+                  </pic:nvPicPr>
+                  <pic:blipFill>
+                    <a:blip r:embed="rId9" cstate="print"/>
+                    <a:srcRect/>
+                    <a:stretch>
+                      <a:fillRect/>
+                    </a:stretch>
+                  </pic:blipFill>
+                  <pic:spPr bwMode="auto">
+                    <a:xfrm>
+                      <a:off x="0" y="0"/>
+                      <a:ext cx="5760720" cy="4155141"/>
+                    </a:xfrm>
+                    <a:prstGeom prst="rect">
+                      <a:avLst/>
+                    </a:prstGeom>
+                    <a:noFill/>
+                    <a:ln w="9525">
+                      <a:noFill/>
+                      <a:miter lim="800000"/>
+                      <a:headEnd/>
+                      <a:tailEnd/>
+                    </a:ln>
+                  </pic:spPr>
+                </pic:pic>
+              </a:graphicData>
+            </a:graphic>
+          </wp:inline>
+        </w:drawing>
+      </w:r>
+    </w:p>
+    <w:p>
+      <w:pPr>
+        <w:pStyle w:val="Beschriftung"/>
+      </w:pPr>
+      <w:r>
+        <w:t xml:space="preserve">Abbildung </w:t>
+      </w:r>
+      <w:fldSimple w:instr=" SEQ Abbildung \* ARABIC ">
+        <w:r>
+          <w:rPr>
+            <w:noProof/>
+          </w:rPr>
+          <w:t>1</w:t>
+        </w:r>
+      </w:fldSimple>
+      <w:r>
+        <w:t>: Hardwaresicht des Systems</w:t>
+      </w:r>
+      <w:r>
+        <w:rPr>
+          <w:rStyle w:val="Funotenzeichen"/>
+        </w:rPr>
+        <w:footnoteReference w:id="1"/>
+      </w:r>
+    </w:p>
+    <w:p>
+      <w:pPr>
+        <w:pStyle w:val="berschrift2"/>
+      </w:pPr>
+      <w:r>
+        <w:br w:type="page"/>
+      </w:r>
+      <w:r>
+        <w:lastRenderedPageBreak/>
+        <w:t>Software-Architektur</w:t>
+      </w:r>
+    </w:p>
+    <w:p>
+      <w:r>
+        <w:t xml:space="preserve">Die Softwarearchitektur ist durch die </w:t>
+      </w:r>
+      <w:proofErr w:type="spellStart"/>
+      <w:r>
+        <w:t>Roo</w:t>
+      </w:r>
+      <w:proofErr w:type="spellEnd"/>
+      <w:r>
+        <w:t>-Unterstützung stark vorgegeben.</w:t>
+      </w:r>
+      <w:r>
+        <w:t xml:space="preserve"> Grundsätzlich kann gesagt werden, dass es sich um eine klassische 4-Schitarchitektur </w:t>
+      </w:r>
+    </w:p>
+    <w:p>
+      <w:r>
+        <w:t xml:space="preserve">Die Anwendungslogik orientiert sich am Model-View-Controller-Pattern. </w:t>
+      </w:r>
+      <w:r>
+        <w:t xml:space="preserve">Entitäten liegen als „JPA </w:t>
+      </w:r>
+      <w:proofErr w:type="spellStart"/>
+      <w:r>
+        <w:t>Active</w:t>
+      </w:r>
+      <w:proofErr w:type="spellEnd"/>
+      <w:r>
+        <w:t xml:space="preserve"> </w:t>
+      </w:r>
+      <w:proofErr w:type="spellStart"/>
+      <w:r>
+        <w:t>Record</w:t>
+      </w:r>
+      <w:proofErr w:type="spellEnd"/>
+      <w:r>
+        <w:t xml:space="preserve">“ im </w:t>
+      </w:r>
+      <w:proofErr w:type="spellStart"/>
+      <w:r>
+        <w:t>Entity</w:t>
+      </w:r>
+      <w:proofErr w:type="spellEnd"/>
+      <w:r>
+        <w:t xml:space="preserve"> Layer oder </w:t>
+      </w:r>
+      <w:proofErr w:type="spellStart"/>
+      <w:r>
+        <w:t>Persistence</w:t>
+      </w:r>
+      <w:proofErr w:type="spellEnd"/>
+      <w:r>
+        <w:t xml:space="preserve"> Layer</w:t>
+      </w:r>
+      <w:r>
+        <w:t>.</w:t>
+      </w:r>
+      <w:r>
+        <w:t xml:space="preserve"> Über die JPA-Annotationen stellt das Framework die Kommunikation zur Datenbank bereit.</w:t>
+      </w:r>
+      <w:r>
+        <w:t xml:space="preserve"> </w:t>
       </w:r>
       <w:r>
         <w:t>Benutzer</w:t>
       </w:r>
       <w:r>
-        <w:t>interaktion wird durch die Views gekapselt</w:t>
-      </w:r>
-      <w:r>
-        <w:t xml:space="preserve"> bereitgestellt. </w:t>
-      </w:r>
-      <w:r>
-        <w:t>Diese werden in Form von JSPs bereitgestellt. Während die Programmabläufe in den Controller-Klassen implementiert werden.</w:t>
+        <w:t xml:space="preserve">interaktion </w:t>
+      </w:r>
+      <w:proofErr w:type="gramStart"/>
+      <w:r>
+        <w:t>werden</w:t>
+      </w:r>
+      <w:proofErr w:type="gramEnd"/>
+      <w:r>
+        <w:t xml:space="preserve"> durch Views </w:t>
+      </w:r>
+      <w:r>
+        <w:t xml:space="preserve">bereitgestellt. </w:t>
+      </w:r>
+      <w:r>
+        <w:t>Diese liegen in Form von JSPs vor</w:t>
+      </w:r>
+      <w:r>
+        <w:t xml:space="preserve">. </w:t>
+      </w:r>
+    </w:p>
+    <w:p>
+      <w:r>
+        <w:rPr>
+          <w:noProof/>
+          <w:lang w:eastAsia="de-DE"/>
+        </w:rPr>
+        <w:drawing>
+          <wp:inline distT="0" distB="0" distL="0" distR="0">
+            <wp:extent cx="5705475" cy="5534025"/>
+            <wp:effectExtent l="19050" t="0" r="9525" b="0"/>
+            <wp:docPr id="1" name="Bild 1"/>
+            <wp:cNvGraphicFramePr>
+              <a:graphicFrameLocks xmlns:a="http://schemas.openxmlformats.org/drawingml/2006/main" noChangeAspect="1"/>
+            </wp:cNvGraphicFramePr>
+            <a:graphic xmlns:a="http://schemas.openxmlformats.org/drawingml/2006/main">
+              <a:graphicData uri="http://schemas.openxmlformats.org/drawingml/2006/picture">
+                <pic:pic xmlns:pic="http://schemas.openxmlformats.org/drawingml/2006/picture">
+                  <pic:nvPicPr>
+                    <pic:cNvPr id="0" name="Picture 1"/>
+                    <pic:cNvPicPr>
+                      <a:picLocks noChangeAspect="1" noChangeArrowheads="1"/>
+                    </pic:cNvPicPr>
+                  </pic:nvPicPr>
+                  <pic:blipFill>
+                    <a:blip r:embed="rId10" cstate="print"/>
+                    <a:srcRect/>
+                    <a:stretch>
+                      <a:fillRect/>
+                    </a:stretch>
+                  </pic:blipFill>
+                  <pic:spPr bwMode="auto">
+                    <a:xfrm>
+                      <a:off x="0" y="0"/>
+                      <a:ext cx="5705475" cy="5534025"/>
+                    </a:xfrm>
+                    <a:prstGeom prst="rect">
+                      <a:avLst/>
+                    </a:prstGeom>
+                    <a:noFill/>
+                    <a:ln w="9525">
+                      <a:noFill/>
+                      <a:miter lim="800000"/>
+                      <a:headEnd/>
+                      <a:tailEnd/>
+                    </a:ln>
+                  </pic:spPr>
+                </pic:pic>
+              </a:graphicData>
+            </a:graphic>
+          </wp:inline>
+        </w:drawing>
       </w:r>
     </w:p>
     <w:p/>
@@ -366,6 +793,72 @@
     </w:sectPr>
   </w:body>
 </w:document>
+</file>
+
+<file path=word/endnotes.xml><?xml version="1.0" encoding="utf-8"?>
+<w:endnotes xmlns:ve="http://schemas.openxmlformats.org/markup-compatibility/2006" xmlns:o="urn:schemas-microsoft-com:office:office" xmlns:r="http://schemas.openxmlformats.org/officeDocument/2006/relationships" xmlns:m="http://schemas.openxmlformats.org/officeDocument/2006/math" xmlns:v="urn:schemas-microsoft-com:vml" xmlns:wp="http://schemas.openxmlformats.org/drawingml/2006/wordprocessingDrawing" xmlns:w10="urn:schemas-microsoft-com:office:word" xmlns:w="http://schemas.openxmlformats.org/wordprocessingml/2006/main" xmlns:wne="http://schemas.microsoft.com/office/word/2006/wordml">
+  <w:endnote w:type="separator" w:id="-1">
+    <w:p>
+      <w:pPr>
+        <w:spacing w:after="0" w:line="240" w:lineRule="auto"/>
+      </w:pPr>
+      <w:r>
+        <w:separator/>
+      </w:r>
+    </w:p>
+  </w:endnote>
+  <w:endnote w:type="continuationSeparator" w:id="0">
+    <w:p>
+      <w:pPr>
+        <w:spacing w:after="0" w:line="240" w:lineRule="auto"/>
+      </w:pPr>
+      <w:r>
+        <w:continuationSeparator/>
+      </w:r>
+    </w:p>
+  </w:endnote>
+</w:endnotes>
+</file>
+
+<file path=word/footnotes.xml><?xml version="1.0" encoding="utf-8"?>
+<w:footnotes xmlns:ve="http://schemas.openxmlformats.org/markup-compatibility/2006" xmlns:o="urn:schemas-microsoft-com:office:office" xmlns:r="http://schemas.openxmlformats.org/officeDocument/2006/relationships" xmlns:m="http://schemas.openxmlformats.org/officeDocument/2006/math" xmlns:v="urn:schemas-microsoft-com:vml" xmlns:wp="http://schemas.openxmlformats.org/drawingml/2006/wordprocessingDrawing" xmlns:w10="urn:schemas-microsoft-com:office:word" xmlns:w="http://schemas.openxmlformats.org/wordprocessingml/2006/main" xmlns:wne="http://schemas.microsoft.com/office/word/2006/wordml">
+  <w:footnote w:type="separator" w:id="-1">
+    <w:p>
+      <w:pPr>
+        <w:spacing w:after="0" w:line="240" w:lineRule="auto"/>
+      </w:pPr>
+      <w:r>
+        <w:separator/>
+      </w:r>
+    </w:p>
+  </w:footnote>
+  <w:footnote w:type="continuationSeparator" w:id="0">
+    <w:p>
+      <w:pPr>
+        <w:spacing w:after="0" w:line="240" w:lineRule="auto"/>
+      </w:pPr>
+      <w:r>
+        <w:continuationSeparator/>
+      </w:r>
+    </w:p>
+  </w:footnote>
+  <w:footnote w:id="1">
+    <w:p>
+      <w:pPr>
+        <w:pStyle w:val="Funotentext"/>
+      </w:pPr>
+      <w:r>
+        <w:rPr>
+          <w:rStyle w:val="Funotenzeichen"/>
+        </w:rPr>
+        <w:footnoteRef/>
+      </w:r>
+      <w:r>
+        <w:t xml:space="preserve"> Die „InternetWolke“ zwischen Clients und Webserver/Anwendungsserver wurde vorsätzlich nicht mit in die Darstellung aufgenommen</w:t>
+      </w:r>
+    </w:p>
+  </w:footnote>
+</w:footnotes>
 </file>
 
 <file path=word/numbering.xml><?xml version="1.0" encoding="utf-8"?>
@@ -1033,6 +1526,94 @@
       <w:color w:val="4F81BD" w:themeColor="accent1"/>
     </w:rPr>
   </w:style>
+  <w:style w:type="paragraph" w:styleId="Sprechblasentext">
+    <w:name w:val="Balloon Text"/>
+    <w:basedOn w:val="Standard"/>
+    <w:link w:val="SprechblasentextZchn"/>
+    <w:uiPriority w:val="99"/>
+    <w:semiHidden/>
+    <w:unhideWhenUsed/>
+    <w:rsid w:val="00FE5546"/>
+    <w:pPr>
+      <w:spacing w:after="0" w:line="240" w:lineRule="auto"/>
+    </w:pPr>
+    <w:rPr>
+      <w:rFonts w:ascii="Tahoma" w:hAnsi="Tahoma" w:cs="Tahoma"/>
+      <w:sz w:val="16"/>
+      <w:szCs w:val="16"/>
+    </w:rPr>
+  </w:style>
+  <w:style w:type="character" w:customStyle="1" w:styleId="SprechblasentextZchn">
+    <w:name w:val="Sprechblasentext Zchn"/>
+    <w:basedOn w:val="Absatz-Standardschriftart"/>
+    <w:link w:val="Sprechblasentext"/>
+    <w:uiPriority w:val="99"/>
+    <w:semiHidden/>
+    <w:rsid w:val="00FE5546"/>
+    <w:rPr>
+      <w:rFonts w:ascii="Tahoma" w:hAnsi="Tahoma" w:cs="Tahoma"/>
+      <w:sz w:val="16"/>
+      <w:szCs w:val="16"/>
+    </w:rPr>
+  </w:style>
+  <w:style w:type="paragraph" w:styleId="Beschriftung">
+    <w:name w:val="caption"/>
+    <w:basedOn w:val="Standard"/>
+    <w:next w:val="Standard"/>
+    <w:uiPriority w:val="35"/>
+    <w:unhideWhenUsed/>
+    <w:qFormat/>
+    <w:rsid w:val="009943B4"/>
+    <w:pPr>
+      <w:spacing w:line="240" w:lineRule="auto"/>
+    </w:pPr>
+    <w:rPr>
+      <w:b/>
+      <w:bCs/>
+      <w:color w:val="4F81BD" w:themeColor="accent1"/>
+      <w:sz w:val="18"/>
+      <w:szCs w:val="18"/>
+    </w:rPr>
+  </w:style>
+  <w:style w:type="paragraph" w:styleId="Funotentext">
+    <w:name w:val="footnote text"/>
+    <w:basedOn w:val="Standard"/>
+    <w:link w:val="FunotentextZchn"/>
+    <w:uiPriority w:val="99"/>
+    <w:semiHidden/>
+    <w:unhideWhenUsed/>
+    <w:rsid w:val="003E6B07"/>
+    <w:pPr>
+      <w:spacing w:after="0" w:line="240" w:lineRule="auto"/>
+    </w:pPr>
+    <w:rPr>
+      <w:sz w:val="20"/>
+      <w:szCs w:val="20"/>
+    </w:rPr>
+  </w:style>
+  <w:style w:type="character" w:customStyle="1" w:styleId="FunotentextZchn">
+    <w:name w:val="Fußnotentext Zchn"/>
+    <w:basedOn w:val="Absatz-Standardschriftart"/>
+    <w:link w:val="Funotentext"/>
+    <w:uiPriority w:val="99"/>
+    <w:semiHidden/>
+    <w:rsid w:val="003E6B07"/>
+    <w:rPr>
+      <w:sz w:val="20"/>
+      <w:szCs w:val="20"/>
+    </w:rPr>
+  </w:style>
+  <w:style w:type="character" w:styleId="Funotenzeichen">
+    <w:name w:val="footnote reference"/>
+    <w:basedOn w:val="Absatz-Standardschriftart"/>
+    <w:uiPriority w:val="99"/>
+    <w:semiHidden/>
+    <w:unhideWhenUsed/>
+    <w:rsid w:val="003E6B07"/>
+    <w:rPr>
+      <w:vertAlign w:val="superscript"/>
+    </w:rPr>
+  </w:style>
 </w:styles>
 </file>
 
@@ -1317,4 +1898,16 @@
   <a:objectDefaults/>
   <a:extraClrSchemeLst/>
 </a:theme>
+</file>
+
+<file path=customXml/item1.xml><?xml version="1.0" encoding="utf-8"?>
+<b:Sources xmlns:b="http://schemas.openxmlformats.org/officeDocument/2006/bibliography" xmlns="http://schemas.openxmlformats.org/officeDocument/2006/bibliography" SelectedStyle="\APA.XSL" StyleName="APA"/>
+</file>
+
+<file path=customXml/itemProps1.xml><?xml version="1.0" encoding="utf-8"?>
+<ds:datastoreItem xmlns:ds="http://schemas.openxmlformats.org/officeDocument/2006/customXml" ds:itemID="{2B607CC0-963D-422C-8D65-35C9F7E49BA0}">
+  <ds:schemaRefs>
+    <ds:schemaRef ds:uri="http://schemas.openxmlformats.org/officeDocument/2006/bibliography"/>
+  </ds:schemaRefs>
+</ds:datastoreItem>
 </file>
</xml_diff>